<commit_message>
se modifica el encabezado
</commit_message>
<xml_diff>
--- a/Producto/02 Análisis/Informes/GPA_Informe_Flujo de trabajo de Análisis.docx
+++ b/Producto/02 Análisis/Informes/GPA_Informe_Flujo de trabajo de Análisis.docx
@@ -2,6 +2,8 @@
 <file path=word/document.xml><?xml version="1.0" encoding="utf-8"?>
 <w:document xmlns:wpc="http://schemas.microsoft.com/office/word/2010/wordprocessingCanvas" xmlns:mc="http://schemas.openxmlformats.org/markup-compatibility/2006" xmlns:o="urn:schemas-microsoft-com:office:office" xmlns:r="http://schemas.openxmlformats.org/officeDocument/2006/relationships" xmlns:m="http://schemas.openxmlformats.org/officeDocument/2006/math" xmlns:v="urn:schemas-microsoft-com:vml" xmlns:wp14="http://schemas.microsoft.com/office/word/2010/wordprocessingDrawing" xmlns:wp="http://schemas.openxmlformats.org/drawingml/2006/wordprocessingDrawing" xmlns:w10="urn:schemas-microsoft-com:office:word" xmlns:w="http://schemas.openxmlformats.org/wordprocessingml/2006/main" xmlns:w14="http://schemas.microsoft.com/office/word/2010/wordml" xmlns:wpg="http://schemas.microsoft.com/office/word/2010/wordprocessingGroup" xmlns:wpi="http://schemas.microsoft.com/office/word/2010/wordprocessingInk" xmlns:wne="http://schemas.microsoft.com/office/word/2006/wordml" xmlns:wps="http://schemas.microsoft.com/office/word/2010/wordprocessingShape" mc:Ignorable="w14 wp14">
   <w:body>
+    <w:bookmarkStart w:id="0" w:name="_GoBack" w:displacedByCustomXml="next"/>
+    <w:bookmarkEnd w:id="0" w:displacedByCustomXml="next"/>
     <w:sdt>
       <w:sdtPr>
         <w:rPr>
@@ -556,7 +558,7 @@
               <w:b/>
             </w:rPr>
           </w:pPr>
-          <w:bookmarkStart w:id="0" w:name="_Toc454224712"/>
+          <w:bookmarkStart w:id="1" w:name="_Toc454232337"/>
           <w:r>
             <w:rPr>
               <w:rStyle w:val="Ttulo1Car"/>
@@ -565,7 +567,7 @@
             <w:lastRenderedPageBreak/>
             <w:t>Índice</w:t>
           </w:r>
-          <w:bookmarkEnd w:id="0"/>
+          <w:bookmarkEnd w:id="1"/>
         </w:p>
         <w:p/>
       </w:sdtContent>
@@ -610,7 +612,7 @@
           <w:r>
             <w:fldChar w:fldCharType="separate"/>
           </w:r>
-          <w:hyperlink w:anchor="_Toc454224712" w:history="1">
+          <w:hyperlink w:anchor="_Toc454232337" w:history="1">
             <w:r>
               <w:rPr>
                 <w:rStyle w:val="Hipervnculo"/>
@@ -637,7 +639,7 @@
                 <w:noProof/>
                 <w:webHidden/>
               </w:rPr>
-              <w:instrText xml:space="preserve"> PAGEREF _Toc454224712 \h </w:instrText>
+              <w:instrText xml:space="preserve"> PAGEREF _Toc454232337 \h </w:instrText>
             </w:r>
             <w:r>
               <w:rPr>
@@ -680,7 +682,7 @@
               <w:lang w:eastAsia="es-ES"/>
             </w:rPr>
           </w:pPr>
-          <w:hyperlink w:anchor="_Toc454224713" w:history="1">
+          <w:hyperlink w:anchor="_Toc454232338" w:history="1">
             <w:r>
               <w:rPr>
                 <w:rStyle w:val="Hipervnculo"/>
@@ -707,7 +709,7 @@
                 <w:noProof/>
                 <w:webHidden/>
               </w:rPr>
-              <w:instrText xml:space="preserve"> PAGEREF _Toc454224713 \h </w:instrText>
+              <w:instrText xml:space="preserve"> PAGEREF _Toc454232338 \h </w:instrText>
             </w:r>
             <w:r>
               <w:rPr>
@@ -750,7 +752,7 @@
               <w:lang w:eastAsia="es-ES"/>
             </w:rPr>
           </w:pPr>
-          <w:hyperlink w:anchor="_Toc454224714" w:history="1">
+          <w:hyperlink w:anchor="_Toc454232339" w:history="1">
             <w:r>
               <w:rPr>
                 <w:rStyle w:val="Hipervnculo"/>
@@ -777,7 +779,7 @@
                 <w:noProof/>
                 <w:webHidden/>
               </w:rPr>
-              <w:instrText xml:space="preserve"> PAGEREF _Toc454224714 \h </w:instrText>
+              <w:instrText xml:space="preserve"> PAGEREF _Toc454232339 \h </w:instrText>
             </w:r>
             <w:r>
               <w:rPr>
@@ -820,7 +822,7 @@
               <w:lang w:eastAsia="es-ES"/>
             </w:rPr>
           </w:pPr>
-          <w:hyperlink w:anchor="_Toc454224715" w:history="1">
+          <w:hyperlink w:anchor="_Toc454232340" w:history="1">
             <w:r>
               <w:rPr>
                 <w:rStyle w:val="Hipervnculo"/>
@@ -847,7 +849,7 @@
                 <w:noProof/>
                 <w:webHidden/>
               </w:rPr>
-              <w:instrText xml:space="preserve"> PAGEREF _Toc454224715 \h </w:instrText>
+              <w:instrText xml:space="preserve"> PAGEREF _Toc454232340 \h </w:instrText>
             </w:r>
             <w:r>
               <w:rPr>
@@ -890,7 +892,7 @@
               <w:lang w:eastAsia="es-ES"/>
             </w:rPr>
           </w:pPr>
-          <w:hyperlink w:anchor="_Toc454224716" w:history="1">
+          <w:hyperlink w:anchor="_Toc454232341" w:history="1">
             <w:r>
               <w:rPr>
                 <w:rStyle w:val="Hipervnculo"/>
@@ -917,7 +919,7 @@
                 <w:noProof/>
                 <w:webHidden/>
               </w:rPr>
-              <w:instrText xml:space="preserve"> PAGEREF _Toc454224716 \h </w:instrText>
+              <w:instrText xml:space="preserve"> PAGEREF _Toc454232341 \h </w:instrText>
             </w:r>
             <w:r>
               <w:rPr>
@@ -960,7 +962,7 @@
               <w:lang w:eastAsia="es-ES"/>
             </w:rPr>
           </w:pPr>
-          <w:hyperlink w:anchor="_Toc454224717" w:history="1">
+          <w:hyperlink w:anchor="_Toc454232342" w:history="1">
             <w:r>
               <w:rPr>
                 <w:rStyle w:val="Hipervnculo"/>
@@ -987,7 +989,7 @@
                 <w:noProof/>
                 <w:webHidden/>
               </w:rPr>
-              <w:instrText xml:space="preserve"> PAGEREF _Toc454224717 \h </w:instrText>
+              <w:instrText xml:space="preserve"> PAGEREF _Toc454232342 \h </w:instrText>
             </w:r>
             <w:r>
               <w:rPr>
@@ -1008,6 +1010,146 @@
                 <w:webHidden/>
               </w:rPr>
               <w:t>5</w:t>
+            </w:r>
+            <w:r>
+              <w:rPr>
+                <w:noProof/>
+                <w:webHidden/>
+              </w:rPr>
+              <w:fldChar w:fldCharType="end"/>
+            </w:r>
+          </w:hyperlink>
+        </w:p>
+        <w:p>
+          <w:pPr>
+            <w:pStyle w:val="TDC3"/>
+            <w:tabs>
+              <w:tab w:val="right" w:leader="dot" w:pos="8494"/>
+            </w:tabs>
+            <w:rPr>
+              <w:rFonts w:eastAsiaTheme="minorEastAsia"/>
+              <w:noProof/>
+              <w:lang w:eastAsia="es-ES"/>
+            </w:rPr>
+          </w:pPr>
+          <w:hyperlink w:anchor="_Toc454232343" w:history="1">
+            <w:r>
+              <w:rPr>
+                <w:rStyle w:val="Hipervnculo"/>
+                <w:noProof/>
+              </w:rPr>
+              <w:t>Caso de uso registrar paciente</w:t>
+            </w:r>
+            <w:r>
+              <w:rPr>
+                <w:noProof/>
+                <w:webHidden/>
+              </w:rPr>
+              <w:tab/>
+            </w:r>
+            <w:r>
+              <w:rPr>
+                <w:noProof/>
+                <w:webHidden/>
+              </w:rPr>
+              <w:fldChar w:fldCharType="begin"/>
+            </w:r>
+            <w:r>
+              <w:rPr>
+                <w:noProof/>
+                <w:webHidden/>
+              </w:rPr>
+              <w:instrText xml:space="preserve"> PAGEREF _Toc454232343 \h </w:instrText>
+            </w:r>
+            <w:r>
+              <w:rPr>
+                <w:noProof/>
+                <w:webHidden/>
+              </w:rPr>
+            </w:r>
+            <w:r>
+              <w:rPr>
+                <w:noProof/>
+                <w:webHidden/>
+              </w:rPr>
+              <w:fldChar w:fldCharType="separate"/>
+            </w:r>
+            <w:r>
+              <w:rPr>
+                <w:noProof/>
+                <w:webHidden/>
+              </w:rPr>
+              <w:t>8</w:t>
+            </w:r>
+            <w:r>
+              <w:rPr>
+                <w:noProof/>
+                <w:webHidden/>
+              </w:rPr>
+              <w:fldChar w:fldCharType="end"/>
+            </w:r>
+          </w:hyperlink>
+        </w:p>
+        <w:p>
+          <w:pPr>
+            <w:pStyle w:val="TDC3"/>
+            <w:tabs>
+              <w:tab w:val="right" w:leader="dot" w:pos="8494"/>
+            </w:tabs>
+            <w:rPr>
+              <w:rFonts w:eastAsiaTheme="minorEastAsia"/>
+              <w:noProof/>
+              <w:lang w:eastAsia="es-ES"/>
+            </w:rPr>
+          </w:pPr>
+          <w:hyperlink w:anchor="_Toc454232344" w:history="1">
+            <w:r>
+              <w:rPr>
+                <w:rStyle w:val="Hipervnculo"/>
+                <w:noProof/>
+              </w:rPr>
+              <w:t>Caso de uso registrar profesional médico</w:t>
+            </w:r>
+            <w:r>
+              <w:rPr>
+                <w:noProof/>
+                <w:webHidden/>
+              </w:rPr>
+              <w:tab/>
+            </w:r>
+            <w:r>
+              <w:rPr>
+                <w:noProof/>
+                <w:webHidden/>
+              </w:rPr>
+              <w:fldChar w:fldCharType="begin"/>
+            </w:r>
+            <w:r>
+              <w:rPr>
+                <w:noProof/>
+                <w:webHidden/>
+              </w:rPr>
+              <w:instrText xml:space="preserve"> PAGEREF _Toc454232344 \h </w:instrText>
+            </w:r>
+            <w:r>
+              <w:rPr>
+                <w:noProof/>
+                <w:webHidden/>
+              </w:rPr>
+            </w:r>
+            <w:r>
+              <w:rPr>
+                <w:noProof/>
+                <w:webHidden/>
+              </w:rPr>
+              <w:fldChar w:fldCharType="separate"/>
+            </w:r>
+            <w:r>
+              <w:rPr>
+                <w:noProof/>
+                <w:webHidden/>
+              </w:rPr>
+              <w:t>10</w:t>
             </w:r>
             <w:r>
               <w:rPr>
@@ -1046,30 +1188,30 @@
         <w:pStyle w:val="Ttulo1"/>
         <w:jc w:val="center"/>
       </w:pPr>
-      <w:bookmarkStart w:id="1" w:name="_Toc454123887"/>
-      <w:bookmarkStart w:id="2" w:name="_Toc454224713"/>
+      <w:bookmarkStart w:id="2" w:name="_Toc454123887"/>
+      <w:bookmarkStart w:id="3" w:name="_Toc454232338"/>
       <w:r>
         <w:lastRenderedPageBreak/>
         <w:t>Flujo de trabajo</w:t>
       </w:r>
-      <w:bookmarkEnd w:id="1"/>
+      <w:bookmarkEnd w:id="2"/>
       <w:r>
         <w:t xml:space="preserve"> de </w:t>
       </w:r>
       <w:r>
         <w:t>Análisis</w:t>
       </w:r>
-      <w:bookmarkEnd w:id="2"/>
+      <w:bookmarkEnd w:id="3"/>
     </w:p>
     <w:p>
       <w:pPr>
         <w:pStyle w:val="Ttulo2"/>
       </w:pPr>
-      <w:bookmarkStart w:id="3" w:name="_Toc454224714"/>
+      <w:bookmarkStart w:id="4" w:name="_Toc454232339"/>
       <w:r>
         <w:t>Realización de casos de uso - análisis</w:t>
       </w:r>
-      <w:bookmarkEnd w:id="3"/>
+      <w:bookmarkEnd w:id="4"/>
     </w:p>
     <w:p>
       <w:pPr>
@@ -1092,11 +1234,11 @@
       <w:pPr>
         <w:pStyle w:val="Ttulo3"/>
       </w:pPr>
-      <w:bookmarkStart w:id="4" w:name="_Toc454224715"/>
+      <w:bookmarkStart w:id="5" w:name="_Toc454232340"/>
       <w:r>
         <w:t>Caso de uso registrar nueva historia clínica</w:t>
       </w:r>
-      <w:bookmarkEnd w:id="4"/>
+      <w:bookmarkEnd w:id="5"/>
     </w:p>
     <w:p/>
     <w:p>
@@ -1232,14 +1374,14 @@
       <w:pPr>
         <w:pStyle w:val="Ttulo3"/>
       </w:pPr>
-      <w:bookmarkStart w:id="5" w:name="_Toc454224716"/>
+      <w:bookmarkStart w:id="6" w:name="_Toc454232341"/>
       <w:r>
         <w:t xml:space="preserve">Caso de uso registrar </w:t>
       </w:r>
       <w:r>
         <w:t>estudio</w:t>
       </w:r>
-      <w:bookmarkEnd w:id="5"/>
+      <w:bookmarkEnd w:id="6"/>
     </w:p>
     <w:p/>
     <w:p>
@@ -1361,11 +1503,11 @@
       <w:pPr>
         <w:pStyle w:val="Ttulo3"/>
       </w:pPr>
-      <w:bookmarkStart w:id="6" w:name="_Toc454224717"/>
+      <w:bookmarkStart w:id="7" w:name="_Toc454232342"/>
       <w:r>
         <w:t>Caso de uso registrar análisis de laboratorio</w:t>
       </w:r>
-      <w:bookmarkEnd w:id="6"/>
+      <w:bookmarkEnd w:id="7"/>
     </w:p>
     <w:p/>
     <w:p>
@@ -1495,13 +1637,12 @@
       <w:pPr>
         <w:pStyle w:val="Ttulo3"/>
       </w:pPr>
+      <w:bookmarkStart w:id="8" w:name="_Toc454232343"/>
       <w:r>
         <w:lastRenderedPageBreak/>
-        <w:t xml:space="preserve">Caso de uso registrar </w:t>
+        <w:t>Caso de uso registrar paciente</w:t>
       </w:r>
-      <w:r>
-        <w:t>paciente</w:t>
-      </w:r>
+      <w:bookmarkEnd w:id="8"/>
     </w:p>
     <w:p/>
     <w:p>
@@ -1627,13 +1768,12 @@
       <w:pPr>
         <w:pStyle w:val="Ttulo3"/>
       </w:pPr>
+      <w:bookmarkStart w:id="9" w:name="_Toc454232344"/>
       <w:r>
         <w:lastRenderedPageBreak/>
-        <w:t xml:space="preserve">Caso de uso registrar </w:t>
+        <w:t>Caso de uso registrar profesional médico</w:t>
       </w:r>
-      <w:r>
-        <w:t>profesional médico</w:t>
-      </w:r>
+      <w:bookmarkEnd w:id="9"/>
     </w:p>
     <w:p/>
     <w:p>
@@ -1703,7 +1843,6 @@
       </w:r>
     </w:p>
     <w:p>
-      <w:bookmarkStart w:id="7" w:name="_GoBack"/>
       <w:r>
         <w:rPr>
           <w:noProof/>
@@ -1751,7 +1890,6 @@
           </wp:inline>
         </w:drawing>
       </w:r>
-      <w:bookmarkEnd w:id="7"/>
     </w:p>
     <w:sectPr>
       <w:headerReference w:type="default" r:id="rId20"/>
@@ -1902,7 +2040,7 @@
         <w:lang w:eastAsia="es-ES"/>
       </w:rPr>
       <w:drawing>
-        <wp:anchor distT="0" distB="0" distL="114300" distR="114300" simplePos="0" relativeHeight="251659264" behindDoc="0" locked="0" layoutInCell="1" allowOverlap="1" wp14:anchorId="7E8A4B45" wp14:editId="1A76850A">
+        <wp:anchor distT="0" distB="0" distL="114300" distR="114300" simplePos="0" relativeHeight="251659264" behindDoc="0" locked="0" layoutInCell="1" allowOverlap="1" wp14:anchorId="2B3AF545" wp14:editId="0FE01BF4">
           <wp:simplePos x="0" y="0"/>
           <wp:positionH relativeFrom="margin">
             <wp:posOffset>-33020</wp:posOffset>
@@ -1985,7 +2123,10 @@
       <w:spacing w:after="0"/>
     </w:pPr>
     <w:r>
-      <w:t xml:space="preserve">               GESTOR DE PRESIÓN ARTERIAL</w:t>
+      <w:t xml:space="preserve">               SISTEMA</w:t>
+    </w:r>
+    <w:r>
+      <w:t xml:space="preserve"> DE PRESIÓN ARTERIAL</w:t>
     </w:r>
   </w:p>
   <w:p>
@@ -4191,8 +4332,9 @@
     <w:panose1 w:val="020B0604030504040204"/>
     <w:charset w:val="00"/>
     <w:family w:val="swiss"/>
+    <w:notTrueType/>
     <w:pitch w:val="variable"/>
-    <w:sig w:usb0="E1002EFF" w:usb1="C000605B" w:usb2="00000029" w:usb3="00000000" w:csb0="000101FF" w:csb1="00000000"/>
+    <w:sig w:usb0="00000003" w:usb1="00000000" w:usb2="00000000" w:usb3="00000000" w:csb0="00000001" w:csb1="00000000"/>
   </w:font>
   <w:font w:name="Arial Narrow">
     <w:panose1 w:val="020B0606020202030204"/>
@@ -4219,10 +4361,11 @@
   </w:compat>
   <w:rsids>
     <w:rsidRoot w:val="0095182A"/>
-    <w:rsid w:val="002E5756"/>
+    <w:rsid w:val="0035500B"/>
     <w:rsid w:val="004B50FC"/>
     <w:rsid w:val="004D3D9C"/>
     <w:rsid w:val="00545C66"/>
+    <w:rsid w:val="005F166A"/>
     <w:rsid w:val="00830B4E"/>
     <w:rsid w:val="0095182A"/>
     <w:rsid w:val="00A92435"/>
@@ -5060,7 +5203,7 @@
 </file>
 
 <file path=customXml/itemProps2.xml><?xml version="1.0" encoding="utf-8"?>
-<ds:datastoreItem xmlns:ds="http://schemas.openxmlformats.org/officeDocument/2006/customXml" ds:itemID="{3DEB51EC-0AE5-4430-966B-FCE646953524}">
+<ds:datastoreItem xmlns:ds="http://schemas.openxmlformats.org/officeDocument/2006/customXml" ds:itemID="{E7FACC5E-FBA0-48D1-8E10-4A9A0499B904}">
   <ds:schemaRefs>
     <ds:schemaRef ds:uri="http://schemas.openxmlformats.org/officeDocument/2006/bibliography"/>
   </ds:schemaRefs>

</xml_diff>